<commit_message>
*there was a conflict between null and "" in clear method. so changed all of them to "" *get all previous reports if relevant fields are not filled *if no such name when search by name generate warning *removed case sensitivity in searching (part of name) - this did not work (When search for "Vith", couldnot get the result "vithana") *tabindex corrected *added the option search by severity *set the default selected value as "No significant" (If this will be changed, have to change the program too) * warnings when change the reference no (editing) - no cant edit reference no * delete entries in edit mode * error label in list view - now, when print is called in preview mode, save is not called
</commit_message>
<xml_diff>
--- a/BaseHospitalHomagama/bin/Debug/b.docx
+++ b/BaseHospitalHomagama/bin/Debug/b.docx
@@ -235,7 +235,7 @@
                 <w:szCs w:val="24"/>
                 <w:lang w:val="en-US"/>
               </w:rPr>
-              <w:t>has</w:t>
+              <w:t>ikl</w:t>
             </w:r>
           </w:p>
         </w:tc>
@@ -303,7 +303,7 @@
                 <w:szCs w:val="24"/>
                 <w:lang w:val="en-US"/>
               </w:rPr>
-              <w:t>Mr. kVithana</w:t>
+              <w:t>Mrs. Hlkjh Jgkjgj</w:t>
             </w:r>
           </w:p>
         </w:tc>
@@ -388,7 +388,7 @@
                 <w:szCs w:val="24"/>
                 <w:lang w:val="en-US"/>
               </w:rPr>
-              <w:t>8</w:t>
+              <w:t>9</w:t>
             </w:r>
             <w:r>
               <w:rPr>
@@ -548,7 +548,7 @@
                 <w:szCs w:val="24"/>
                 <w:lang w:val="en-US"/>
               </w:rPr>
-              <w:t>Male</w:t>
+              <w:t>Female</w:t>
             </w:r>
           </w:p>
         </w:tc>
@@ -623,7 +623,7 @@
                 <w:szCs w:val="24"/>
                 <w:lang w:val="en-US"/>
               </w:rPr>
-              <w:t>k</w:t>
+              <w:t>t</w:t>
             </w:r>
           </w:p>
         </w:tc>
@@ -728,7 +728,7 @@
           <w:szCs w:val="24"/>
           <w:lang w:val="en-US"/>
         </w:rPr>
-        <w:t>Specimen</w:t>
+        <w:t>Specimen 1</w:t>
       </w:r>
       <w:r>
         <w:rPr>
@@ -738,7 +738,7 @@
           <w:lang w:val="en-US"/>
         </w:rPr>
         <w:tab/>
-        <w:t>: k</w:t>
+        <w:t>: Kj</w:t>
       </w:r>
     </w:p>
     <w:p>
@@ -761,6 +761,39 @@
           <w:szCs w:val="24"/>
           <w:lang w:val="en-US"/>
         </w:rPr>
+        <w:t>Specimen 2</w:t>
+      </w:r>
+      <w:r>
+        <w:rPr>
+          <w:rFonts w:ascii="Arial" w:hAnsi="Arial" w:cs="Arial"/>
+          <w:sz w:val="24"/>
+          <w:szCs w:val="24"/>
+          <w:lang w:val="en-US"/>
+        </w:rPr>
+        <w:tab/>
+        <w:t>: Uterine Curettings</w:t>
+      </w:r>
+    </w:p>
+    <w:p>
+      <w:pPr>
+        <w:tabs>
+          <w:tab w:val="left" w:pos="1710"/>
+        </w:tabs>
+        <w:contextualSpacing/>
+        <w:rPr>
+          <w:rFonts w:ascii="Arial" w:hAnsi="Arial" w:cs="Arial"/>
+          <w:sz w:val="24"/>
+          <w:szCs w:val="24"/>
+          <w:lang w:val="en-US"/>
+        </w:rPr>
+      </w:pPr>
+      <w:r>
+        <w:rPr>
+          <w:rFonts w:ascii="Arial" w:hAnsi="Arial" w:cs="Arial"/>
+          <w:sz w:val="24"/>
+          <w:szCs w:val="24"/>
+          <w:lang w:val="en-US"/>
+        </w:rPr>
         <w:t>Clinical Details</w:t>
       </w:r>
       <w:r>
@@ -780,7 +813,7 @@
           <w:szCs w:val="24"/>
           <w:lang w:val="en-US"/>
         </w:rPr>
-        <w:t>-</w:t>
+        <w:t>a</w:t>
       </w:r>
     </w:p>
     <w:p>
@@ -823,7 +856,7 @@
           <w:szCs w:val="24"/>
           <w:lang w:val="en-US"/>
         </w:rPr>
-        <w:t>kjkkkjkhgsdf</w:t>
+        <w:t>ljkachskhcccccccccccccccccccccccc sssssssssssssssssssssssssss cbasnbca dshhhhhhhhhhhhhhhhhhhhhhhhhhhhhhhhhhhhhhhhhh caaaaaaaaaaaaaaas cccccccccccccccccccccccccccccccc sacbbbbb</w:t>
       </w:r>
       <w:r>
         <w:rPr>
@@ -833,36 +866,7 @@
           <w:lang w:val="en-US"/>
         </w:rPr>
         <w:br/>
-        <w:t>sfdfm,snmgfs</w:t>
-      </w:r>
-      <w:r>
-        <w:rPr>
-          <w:rFonts w:ascii="Arial" w:hAnsi="Arial" w:cs="Arial"/>
-          <w:sz w:val="24"/>
-          <w:szCs w:val="24"/>
-          <w:lang w:val="en-US"/>
-        </w:rPr>
-        <w:br/>
-      </w:r>
-      <w:r>
-        <w:rPr>
-          <w:rFonts w:ascii="Arial" w:hAnsi="Arial" w:cs="Arial"/>
-          <w:sz w:val="24"/>
-          <w:szCs w:val="24"/>
-          <w:lang w:val="en-US"/>
-        </w:rPr>
-        <w:br/>
-        <w:t>fasfasdsfs</w:t>
-      </w:r>
-      <w:r>
-        <w:rPr>
-          <w:rFonts w:ascii="Arial" w:hAnsi="Arial" w:cs="Arial"/>
-          <w:sz w:val="24"/>
-          <w:szCs w:val="24"/>
-          <w:lang w:val="en-US"/>
-        </w:rPr>
-        <w:br/>
-        <w:t>sffffffffffffffffffffffffffffffffffffffffffffffffffffffffffs88888888888888888888888888888888888888888888888888888888888888888888888888888888888888888888888888888888888888888888888888888888888888888888888888888888888888888888888888888888888888888888888888888888888888888888888888888888888888888888888888888888888888888888888888888888888888888888888888888888888888888888888888888888888888888888888888888888888888888888888888888888888888888888888888888</w:t>
+        <w:t>ljkachskhcccccccccccccccccccccccc sssssssssssssssssssssssssss cbasnbca dshhhhhhhhhhhhhhhhhhhhhhhhhhhhhhhhhhhhhhhhhh caaaaaaaaaaaaaaas cccccccccccccccccccccccccccccccc sacbbbbbljkachskhcccccccccccccccccccccccc sssssssssssssssssssssssssss cbasnbca dshhhhhhhhhhhhhhhhhhhhhhhhhhhhhhhhhhhhhhhhhh caaaaaaaaaaaaaaas cccccccccccccccccccccccccccccccc sacbbbbb</w:t>
       </w:r>
     </w:p>
     <w:p>
@@ -905,46 +909,7 @@
           <w:szCs w:val="24"/>
           <w:lang w:val="en-US"/>
         </w:rPr>
-        <w:t>kjkhgsdf</w:t>
-      </w:r>
-      <w:r>
-        <w:rPr>
-          <w:rFonts w:ascii="Arial" w:hAnsi="Arial" w:cs="Arial"/>
-          <w:sz w:val="24"/>
-          <w:szCs w:val="24"/>
-          <w:lang w:val="en-US"/>
-        </w:rPr>
-        <w:br/>
-        <w:t>sfdfm,snmgfs</w:t>
-      </w:r>
-      <w:r>
-        <w:rPr>
-          <w:rFonts w:ascii="Arial" w:hAnsi="Arial" w:cs="Arial"/>
-          <w:sz w:val="24"/>
-          <w:szCs w:val="24"/>
-          <w:lang w:val="en-US"/>
-        </w:rPr>
-        <w:br/>
-      </w:r>
-      <w:r>
-        <w:rPr>
-          <w:rFonts w:ascii="Arial" w:hAnsi="Arial" w:cs="Arial"/>
-          <w:sz w:val="24"/>
-          <w:szCs w:val="24"/>
-          <w:lang w:val="en-US"/>
-        </w:rPr>
-        <w:br/>
-        <w:t>fasfasdsfs</w:t>
-      </w:r>
-      <w:r>
-        <w:rPr>
-          <w:rFonts w:ascii="Arial" w:hAnsi="Arial" w:cs="Arial"/>
-          <w:sz w:val="24"/>
-          <w:szCs w:val="24"/>
-          <w:lang w:val="en-US"/>
-        </w:rPr>
-        <w:br/>
-        <w:t>sffffffffffffffffffffffffffffffffffffffffffffffffffffffffffs88888888888888888888888888888888888888888888888888888888888888888888888888888888888888888888888888888888888888888888888888888888888888888888888888888888888888888888888888888888888888888888888888888888888888888888888888888888888888888888888888888888888888888888888888888888888888888888888888888888888888888888888888888888888888888888888888888888888888888888888888888888888888888888888888888</w:t>
+        <w:t>ljkachskhcccccccccccccccccccccccc sssssssssssssssssssssssssss cbasnbca dshhhhhhhhhhhhhhhhhhhhhhhhhhhhhhhhhhhhhhhhhh caaaaaaaaaaaaaaas cccccccccccccccccccccccccccccccc sacbbbbbljkachskhcccccccccccccccccccccccc sssssssssssssssssssssssssss cbasnbca dshhhhhhhhhhhhhhhhhhhhhhhhhhhhhhhhhhhhhhhhhh caaaaaaaaaaaaaaas cccccccccccccccccccccccccccccccc sacbbbbbljkachskhcccccccccccccccccccccccc sssssssssssssssssssssssssss cbasnbca dshhhhhhhhhhhhhhhhhhhhhhhhhhhhhhhhhhhhhhhhhh caaaaaaaaaaaaaaas cccccccccccccccccccccccccccccccc sacbbbbb</w:t>
       </w:r>
     </w:p>
     <w:p>
@@ -1029,7 +994,7 @@
           <w:szCs w:val="24"/>
           <w:lang w:val="en-US"/>
         </w:rPr>
-        <w:t>jkjkjkhgsdf</w:t>
+        <w:t xml:space="preserve">ljkachskhcccccccccccccccccccccccc sssssssssssssssssssssssssss cbasnbca dshhhhhhhhhhhhhhhhhhhhhhhhhhhhhhhhhhhhhhhhhh caaaaaaaaaaaaaaas cccccccccccccccccccccccccccccccc sacbbbbbljkachskhcccccccccccccccccccccccc sssssssssssssssssssssssssss cbasnbca dshhhhhhhhhhhhhhhhhhhhhhhhhhhhhhhhhhhhhhhhhh caaaaaaaaaaaaaaas cccccccccccccccccccccccccccccccc sacbbbbbljkachskhcccccccccccccccccccccccc sssssssssssssssssssssssssss cbasnbca dshhhhhhhhhhhhhhhhhhhhhhhhhhhhhhhhhhhhhhhhhh caaaaaaaaaaaaaaas cccccccccccccccccccccccccccccccc sacbbbbbljkachskhcccccccccccccccccccccccc sssssssssssssssssssssssssss cbasnbca </w:t>
       </w:r>
       <w:r>
         <w:rPr>
@@ -1040,43 +1005,8 @@
           <w:szCs w:val="24"/>
           <w:lang w:val="en-US"/>
         </w:rPr>
-        <w:br/>
-        <w:t>sfdfm,snmgfs</w:t>
-      </w:r>
-      <w:r>
-        <w:rPr>
-          <w:rFonts w:ascii="Arial" w:hAnsi="Arial" w:cs="Arial"/>
-          <w:b/>
-          <w:bCs/>
-          <w:sz w:val="24"/>
-          <w:szCs w:val="24"/>
-          <w:lang w:val="en-US"/>
-        </w:rPr>
-        <w:br/>
-      </w:r>
-      <w:r>
-        <w:rPr>
-          <w:rFonts w:ascii="Arial" w:hAnsi="Arial" w:cs="Arial"/>
-          <w:b/>
-          <w:bCs/>
-          <w:sz w:val="24"/>
-          <w:szCs w:val="24"/>
-          <w:lang w:val="en-US"/>
-        </w:rPr>
-        <w:br/>
-        <w:t>fasfasdsfs</w:t>
-      </w:r>
-      <w:r>
-        <w:rPr>
-          <w:rFonts w:ascii="Arial" w:hAnsi="Arial" w:cs="Arial"/>
-          <w:b/>
-          <w:bCs/>
-          <w:sz w:val="24"/>
-          <w:szCs w:val="24"/>
-          <w:lang w:val="en-US"/>
-        </w:rPr>
-        <w:br/>
-        <w:t>sffffffffffffffffffffffffffffffffffffffffffffffffffffffffffs88888888888888888888888888888888888888888888888888888888888888888888888888888888888888888888888888888888888888888888888888888888888888888888888888888888888888888888888888888888888888888888888888888888888888888888888888888888888888888888888888888888888888888888888888888888888888888888888888888888888888888888888888888888888888888888888888888888888888888888888888888888888888888888888888888</w:t>
+        <w:lastRenderedPageBreak/>
+        <w:t>dshhhhhhhhhhhhhhhhhhhhhhhhhhhhhhhhhhhhhhhhhh caaaaaaaaaaaaaaas cccccccccccccccccccccccccccccccc sacbbbbb</w:t>
       </w:r>
     </w:p>
     <w:p>
@@ -1164,7 +1094,7 @@
           <w:szCs w:val="24"/>
           <w:lang w:val="en-US"/>
         </w:rPr>
-        <w:t>31 / 8 / 2012</w:t>
+        <w:t>5 / 9 / 2012</w:t>
       </w:r>
       <w:bookmarkEnd w:id="0"/>
     </w:p>
@@ -1249,7 +1179,7 @@
           <w:szCs w:val="24"/>
           <w:lang w:val="en-US"/>
         </w:rPr>
-        <w:t>31 / 8 / 2012</w:t>
+        <w:t>8 / 8 / 2012</w:t>
       </w:r>
       <w:r>
         <w:rPr>
@@ -1268,7 +1198,7 @@
           <w:szCs w:val="24"/>
           <w:lang w:val="en-US"/>
         </w:rPr>
-        <w:t>31 / 8 / 2012</w:t>
+        <w:t>29 / 8 / 2012</w:t>
       </w:r>
     </w:p>
     <w:sectPr>

</xml_diff>

<commit_message>
*Templates (not getting null or exact same templates) *Sort by date *search interface *textPreview scrol bar fixed ********Initial deployment*********
</commit_message>
<xml_diff>
--- a/BaseHospitalHomagama/bin/Debug/b.docx
+++ b/BaseHospitalHomagama/bin/Debug/b.docx
@@ -92,8 +92,9 @@
       <w:tblGrid>
         <w:gridCol w:w="1017"/>
         <w:gridCol w:w="5211"/>
-        <w:gridCol w:w="1440"/>
-        <w:gridCol w:w="1170"/>
+        <w:gridCol w:w="810"/>
+        <w:gridCol w:w="1530"/>
+        <w:gridCol w:w="270"/>
         <w:gridCol w:w="2070"/>
       </w:tblGrid>
       <w:tr>
@@ -138,7 +139,7 @@
         <w:tc>
           <w:tcPr>
             <w:tcW w:w="2610" w:type="dxa"/>
-            <w:gridSpan w:val="2"/>
+            <w:gridSpan w:val="3"/>
             <w:tcBorders>
               <w:right w:val="single" w:sz="4" w:space="0" w:color="auto"/>
             </w:tcBorders>
@@ -235,7 +236,7 @@
                 <w:szCs w:val="24"/>
                 <w:lang w:val="en-US"/>
               </w:rPr>
-              <w:t>ikl</w:t>
+              <w:t>78932</w:t>
             </w:r>
           </w:p>
         </w:tc>
@@ -272,7 +273,7 @@
         <w:tc>
           <w:tcPr>
             <w:tcW w:w="9891" w:type="dxa"/>
-            <w:gridSpan w:val="4"/>
+            <w:gridSpan w:val="5"/>
           </w:tcPr>
           <w:p>
             <w:pPr>
@@ -303,7 +304,7 @@
                 <w:szCs w:val="24"/>
                 <w:lang w:val="en-US"/>
               </w:rPr>
-              <w:t>Mrs. Hlkjh Jgkjgj</w:t>
+              <w:t>Mr. Kasta Sela</w:t>
             </w:r>
           </w:p>
         </w:tc>
@@ -348,108 +349,7 @@
         </w:tc>
         <w:tc>
           <w:tcPr>
-            <w:tcW w:w="5211" w:type="dxa"/>
-          </w:tcPr>
-          <w:p>
-            <w:pPr>
-              <w:tabs>
-                <w:tab w:val="left" w:pos="1710"/>
-              </w:tabs>
-              <w:contextualSpacing/>
-              <w:rPr>
-                <w:rFonts w:ascii="Arial" w:hAnsi="Arial" w:cs="Arial"/>
-                <w:sz w:val="24"/>
-                <w:szCs w:val="24"/>
-                <w:lang w:val="en-US"/>
-              </w:rPr>
-            </w:pPr>
-            <w:r>
-              <w:rPr>
-                <w:rFonts w:ascii="Arial" w:hAnsi="Arial" w:cs="Arial"/>
-                <w:sz w:val="24"/>
-                <w:szCs w:val="24"/>
-                <w:lang w:val="en-US"/>
-              </w:rPr>
-              <w:t>:</w:t>
-            </w:r>
-            <w:r>
-              <w:rPr>
-                <w:rFonts w:ascii="Arial" w:hAnsi="Arial" w:cs="Arial"/>
-                <w:sz w:val="24"/>
-                <w:szCs w:val="24"/>
-                <w:lang w:val="en-US"/>
-              </w:rPr>
-              <w:t xml:space="preserve"> </w:t>
-            </w:r>
-            <w:r>
-              <w:rPr>
-                <w:rFonts w:ascii="Arial" w:hAnsi="Arial" w:cs="Arial"/>
-                <w:sz w:val="24"/>
-                <w:szCs w:val="24"/>
-                <w:lang w:val="en-US"/>
-              </w:rPr>
-              <w:t>9</w:t>
-            </w:r>
-            <w:r>
-              <w:rPr>
-                <w:rFonts w:ascii="Arial" w:hAnsi="Arial" w:cs="Arial"/>
-                <w:sz w:val="24"/>
-                <w:szCs w:val="24"/>
-                <w:lang w:val="en-US"/>
-              </w:rPr>
-              <w:t xml:space="preserve"> </w:t>
-            </w:r>
-            <w:r>
-              <w:rPr>
-                <w:rFonts w:ascii="Arial" w:hAnsi="Arial" w:cs="Arial"/>
-                <w:sz w:val="24"/>
-                <w:szCs w:val="24"/>
-                <w:lang w:val="en-US"/>
-              </w:rPr>
-              <w:t>years</w:t>
-            </w:r>
-          </w:p>
-        </w:tc>
-        <w:tc>
-          <w:tcPr>
-            <w:tcW w:w="1440" w:type="dxa"/>
-          </w:tcPr>
-          <w:p>
-            <w:pPr>
-              <w:tabs>
-                <w:tab w:val="left" w:pos="1710"/>
-              </w:tabs>
-              <w:contextualSpacing/>
-              <w:rPr>
-                <w:rFonts w:ascii="Arial" w:hAnsi="Arial" w:cs="Arial"/>
-                <w:sz w:val="24"/>
-                <w:szCs w:val="24"/>
-                <w:lang w:val="en-US"/>
-              </w:rPr>
-            </w:pPr>
-            <w:r>
-              <w:rPr>
-                <w:rFonts w:ascii="Arial" w:hAnsi="Arial" w:cs="Arial"/>
-                <w:sz w:val="24"/>
-                <w:szCs w:val="24"/>
-                <w:lang w:val="en-US"/>
-              </w:rPr>
-              <w:t>Ward</w:t>
-            </w:r>
-            <w:r>
-              <w:rPr>
-                <w:rFonts w:ascii="Arial" w:hAnsi="Arial" w:cs="Arial"/>
-                <w:sz w:val="24"/>
-                <w:szCs w:val="24"/>
-                <w:lang w:val="en-US"/>
-              </w:rPr>
-              <w:t xml:space="preserve"> </w:t>
-            </w:r>
-          </w:p>
-        </w:tc>
-        <w:tc>
-          <w:tcPr>
-            <w:tcW w:w="3240" w:type="dxa"/>
+            <w:tcW w:w="6021" w:type="dxa"/>
             <w:gridSpan w:val="2"/>
           </w:tcPr>
           <w:p>
@@ -472,6 +372,90 @@
                 <w:szCs w:val="24"/>
                 <w:lang w:val="en-US"/>
               </w:rPr>
+              <w:t>:</w:t>
+            </w:r>
+            <w:r>
+              <w:rPr>
+                <w:rFonts w:ascii="Arial" w:hAnsi="Arial" w:cs="Arial"/>
+                <w:sz w:val="24"/>
+                <w:szCs w:val="24"/>
+                <w:lang w:val="en-US"/>
+              </w:rPr>
+              <w:t xml:space="preserve"> </w:t>
+            </w:r>
+            <w:r>
+              <w:rPr>
+                <w:rFonts w:ascii="Arial" w:hAnsi="Arial" w:cs="Arial"/>
+                <w:sz w:val="24"/>
+                <w:szCs w:val="24"/>
+                <w:lang w:val="en-US"/>
+              </w:rPr>
+              <w:t xml:space="preserve">45 years </w:t>
+            </w:r>
+          </w:p>
+        </w:tc>
+        <w:tc>
+          <w:tcPr>
+            <w:tcW w:w="1530" w:type="dxa"/>
+          </w:tcPr>
+          <w:p>
+            <w:pPr>
+              <w:tabs>
+                <w:tab w:val="left" w:pos="1710"/>
+              </w:tabs>
+              <w:contextualSpacing/>
+              <w:rPr>
+                <w:rFonts w:ascii="Arial" w:hAnsi="Arial" w:cs="Arial"/>
+                <w:sz w:val="24"/>
+                <w:szCs w:val="24"/>
+                <w:lang w:val="en-US"/>
+              </w:rPr>
+            </w:pPr>
+            <w:r>
+              <w:rPr>
+                <w:rFonts w:ascii="Arial" w:hAnsi="Arial" w:cs="Arial"/>
+                <w:sz w:val="24"/>
+                <w:szCs w:val="24"/>
+                <w:lang w:val="en-US"/>
+              </w:rPr>
+              <w:t>Ward</w:t>
+            </w:r>
+            <w:r>
+              <w:rPr>
+                <w:rFonts w:ascii="Arial" w:hAnsi="Arial" w:cs="Arial"/>
+                <w:sz w:val="24"/>
+                <w:szCs w:val="24"/>
+                <w:lang w:val="en-US"/>
+              </w:rPr>
+              <w:t xml:space="preserve"> </w:t>
+            </w:r>
+          </w:p>
+        </w:tc>
+        <w:tc>
+          <w:tcPr>
+            <w:tcW w:w="2340" w:type="dxa"/>
+            <w:gridSpan w:val="2"/>
+          </w:tcPr>
+          <w:p>
+            <w:pPr>
+              <w:tabs>
+                <w:tab w:val="left" w:pos="1710"/>
+              </w:tabs>
+              <w:contextualSpacing/>
+              <w:rPr>
+                <w:rFonts w:ascii="Arial" w:hAnsi="Arial" w:cs="Arial"/>
+                <w:sz w:val="24"/>
+                <w:szCs w:val="24"/>
+                <w:lang w:val="en-US"/>
+              </w:rPr>
+            </w:pPr>
+            <w:r>
+              <w:rPr>
+                <w:rFonts w:ascii="Arial" w:hAnsi="Arial" w:cs="Arial"/>
+                <w:sz w:val="24"/>
+                <w:szCs w:val="24"/>
+                <w:lang w:val="en-US"/>
+              </w:rPr>
               <w:t xml:space="preserve">: </w:t>
             </w:r>
             <w:r>
@@ -481,7 +465,7 @@
                 <w:szCs w:val="24"/>
                 <w:lang w:val="en-US"/>
               </w:rPr>
-              <w:t>k</w:t>
+              <w:t>12</w:t>
             </w:r>
           </w:p>
         </w:tc>
@@ -517,81 +501,7 @@
         </w:tc>
         <w:tc>
           <w:tcPr>
-            <w:tcW w:w="5211" w:type="dxa"/>
-          </w:tcPr>
-          <w:p>
-            <w:pPr>
-              <w:tabs>
-                <w:tab w:val="left" w:pos="1710"/>
-              </w:tabs>
-              <w:contextualSpacing/>
-              <w:rPr>
-                <w:rFonts w:ascii="Arial" w:hAnsi="Arial" w:cs="Arial"/>
-                <w:sz w:val="24"/>
-                <w:szCs w:val="24"/>
-                <w:lang w:val="en-US"/>
-              </w:rPr>
-            </w:pPr>
-            <w:r>
-              <w:rPr>
-                <w:rFonts w:ascii="Arial" w:hAnsi="Arial" w:cs="Arial"/>
-                <w:sz w:val="24"/>
-                <w:szCs w:val="24"/>
-                <w:lang w:val="en-US"/>
-              </w:rPr>
-              <w:t xml:space="preserve">: </w:t>
-            </w:r>
-            <w:r>
-              <w:rPr>
-                <w:rFonts w:ascii="Arial" w:hAnsi="Arial" w:cs="Arial"/>
-                <w:sz w:val="24"/>
-                <w:szCs w:val="24"/>
-                <w:lang w:val="en-US"/>
-              </w:rPr>
-              <w:t>Female</w:t>
-            </w:r>
-          </w:p>
-        </w:tc>
-        <w:tc>
-          <w:tcPr>
-            <w:tcW w:w="1440" w:type="dxa"/>
-          </w:tcPr>
-          <w:p>
-            <w:pPr>
-              <w:tabs>
-                <w:tab w:val="left" w:pos="1710"/>
-              </w:tabs>
-              <w:contextualSpacing/>
-              <w:rPr>
-                <w:rFonts w:ascii="Arial" w:hAnsi="Arial" w:cs="Arial"/>
-                <w:sz w:val="24"/>
-                <w:szCs w:val="24"/>
-                <w:lang w:val="en-US"/>
-              </w:rPr>
-            </w:pPr>
-            <w:r>
-              <w:rPr>
-                <w:rFonts w:ascii="Arial" w:hAnsi="Arial" w:cs="Arial"/>
-                <w:sz w:val="24"/>
-                <w:szCs w:val="24"/>
-                <w:lang w:val="en-US"/>
-              </w:rPr>
-              <w:t>BHT N</w:t>
-            </w:r>
-            <w:r>
-              <w:rPr>
-                <w:rFonts w:ascii="Arial" w:hAnsi="Arial" w:cs="Arial"/>
-                <w:sz w:val="24"/>
-                <w:szCs w:val="24"/>
-                <w:lang w:val="en-US"/>
-              </w:rPr>
-              <w:t xml:space="preserve">o </w:t>
-            </w:r>
-          </w:p>
-        </w:tc>
-        <w:tc>
-          <w:tcPr>
-            <w:tcW w:w="3240" w:type="dxa"/>
+            <w:tcW w:w="6021" w:type="dxa"/>
             <w:gridSpan w:val="2"/>
           </w:tcPr>
           <w:p>
@@ -623,7 +533,82 @@
                 <w:szCs w:val="24"/>
                 <w:lang w:val="en-US"/>
               </w:rPr>
-              <w:t>t</w:t>
+              <w:t>Male</w:t>
+            </w:r>
+          </w:p>
+        </w:tc>
+        <w:tc>
+          <w:tcPr>
+            <w:tcW w:w="1530" w:type="dxa"/>
+          </w:tcPr>
+          <w:p>
+            <w:pPr>
+              <w:tabs>
+                <w:tab w:val="left" w:pos="1710"/>
+              </w:tabs>
+              <w:contextualSpacing/>
+              <w:rPr>
+                <w:rFonts w:ascii="Arial" w:hAnsi="Arial" w:cs="Arial"/>
+                <w:sz w:val="24"/>
+                <w:szCs w:val="24"/>
+                <w:lang w:val="en-US"/>
+              </w:rPr>
+            </w:pPr>
+            <w:r>
+              <w:rPr>
+                <w:rFonts w:ascii="Arial" w:hAnsi="Arial" w:cs="Arial"/>
+                <w:sz w:val="24"/>
+                <w:szCs w:val="24"/>
+                <w:lang w:val="en-US"/>
+              </w:rPr>
+              <w:t>BHT N</w:t>
+            </w:r>
+            <w:r>
+              <w:rPr>
+                <w:rFonts w:ascii="Arial" w:hAnsi="Arial" w:cs="Arial"/>
+                <w:sz w:val="24"/>
+                <w:szCs w:val="24"/>
+                <w:lang w:val="en-US"/>
+              </w:rPr>
+              <w:t xml:space="preserve">o </w:t>
+            </w:r>
+          </w:p>
+        </w:tc>
+        <w:tc>
+          <w:tcPr>
+            <w:tcW w:w="2340" w:type="dxa"/>
+            <w:gridSpan w:val="2"/>
+          </w:tcPr>
+          <w:p>
+            <w:pPr>
+              <w:tabs>
+                <w:tab w:val="left" w:pos="1710"/>
+              </w:tabs>
+              <w:contextualSpacing/>
+              <w:rPr>
+                <w:rFonts w:ascii="Arial" w:hAnsi="Arial" w:cs="Arial"/>
+                <w:sz w:val="24"/>
+                <w:szCs w:val="24"/>
+                <w:lang w:val="en-US"/>
+              </w:rPr>
+            </w:pPr>
+            <w:r>
+              <w:rPr>
+                <w:rFonts w:ascii="Arial" w:hAnsi="Arial" w:cs="Arial"/>
+                <w:sz w:val="24"/>
+                <w:szCs w:val="24"/>
+                <w:lang w:val="en-US"/>
+              </w:rPr>
+              <w:t xml:space="preserve">: </w:t>
+            </w:r>
+            <w:r>
+              <w:rPr>
+                <w:rFonts w:ascii="Arial" w:hAnsi="Arial" w:cs="Arial"/>
+                <w:sz w:val="24"/>
+                <w:szCs w:val="24"/>
+                <w:lang w:val="en-US"/>
+              </w:rPr>
+              <w:t>52</w:t>
             </w:r>
           </w:p>
         </w:tc>
@@ -650,7 +635,8 @@
         </w:tc>
         <w:tc>
           <w:tcPr>
-            <w:tcW w:w="5211" w:type="dxa"/>
+            <w:tcW w:w="6021" w:type="dxa"/>
+            <w:gridSpan w:val="2"/>
           </w:tcPr>
           <w:p>
             <w:pPr>
@@ -669,7 +655,7 @@
         </w:tc>
         <w:tc>
           <w:tcPr>
-            <w:tcW w:w="1440" w:type="dxa"/>
+            <w:tcW w:w="1530" w:type="dxa"/>
           </w:tcPr>
           <w:p>
             <w:pPr>
@@ -688,7 +674,7 @@
         </w:tc>
         <w:tc>
           <w:tcPr>
-            <w:tcW w:w="3240" w:type="dxa"/>
+            <w:tcW w:w="2340" w:type="dxa"/>
             <w:gridSpan w:val="2"/>
           </w:tcPr>
           <w:p>
@@ -728,7 +714,7 @@
           <w:szCs w:val="24"/>
           <w:lang w:val="en-US"/>
         </w:rPr>
-        <w:t>Specimen 1</w:t>
+        <w:t>Specimen</w:t>
       </w:r>
       <w:r>
         <w:rPr>
@@ -738,7 +724,7 @@
           <w:lang w:val="en-US"/>
         </w:rPr>
         <w:tab/>
-        <w:t>: Kj</w:t>
+        <w:t>: Product Of ERPC</w:t>
       </w:r>
     </w:p>
     <w:p>
@@ -754,25 +740,6 @@
           <w:lang w:val="en-US"/>
         </w:rPr>
       </w:pPr>
-      <w:r>
-        <w:rPr>
-          <w:rFonts w:ascii="Arial" w:hAnsi="Arial" w:cs="Arial"/>
-          <w:sz w:val="24"/>
-          <w:szCs w:val="24"/>
-          <w:lang w:val="en-US"/>
-        </w:rPr>
-        <w:t>Specimen 2</w:t>
-      </w:r>
-      <w:r>
-        <w:rPr>
-          <w:rFonts w:ascii="Arial" w:hAnsi="Arial" w:cs="Arial"/>
-          <w:sz w:val="24"/>
-          <w:szCs w:val="24"/>
-          <w:lang w:val="en-US"/>
-        </w:rPr>
-        <w:tab/>
-        <w:t>: Uterine Curettings</w:t>
-      </w:r>
     </w:p>
     <w:p>
       <w:pPr>
@@ -813,7 +780,7 @@
           <w:szCs w:val="24"/>
           <w:lang w:val="en-US"/>
         </w:rPr>
-        <w:t>a</w:t>
+        <w:t>-</w:t>
       </w:r>
     </w:p>
     <w:p>
@@ -856,17 +823,7 @@
           <w:szCs w:val="24"/>
           <w:lang w:val="en-US"/>
         </w:rPr>
-        <w:t>ljkachskhcccccccccccccccccccccccc sssssssssssssssssssssssssss cbasnbca dshhhhhhhhhhhhhhhhhhhhhhhhhhhhhhhhhhhhhhhhhh caaaaaaaaaaaaaaas cccccccccccccccccccccccccccccccc sacbbbbb</w:t>
-      </w:r>
-      <w:r>
-        <w:rPr>
-          <w:rFonts w:ascii="Arial" w:hAnsi="Arial" w:cs="Arial"/>
-          <w:sz w:val="24"/>
-          <w:szCs w:val="24"/>
-          <w:lang w:val="en-US"/>
-        </w:rPr>
-        <w:br/>
-        <w:t>ljkachskhcccccccccccccccccccccccc sssssssssssssssssssssssssss cbasnbca dshhhhhhhhhhhhhhhhhhhhhhhhhhhhhhhhhhhhhhhhhh caaaaaaaaaaaaaaas cccccccccccccccccccccccccccccccc sacbbbbbljkachskhcccccccccccccccccccccccc sssssssssssssssssssssssssss cbasnbca dshhhhhhhhhhhhhhhhhhhhhhhhhhhhhhhhhhhhhhhhhh caaaaaaaaaaaaaaas cccccccccccccccccccccccccccccccc sacbbbbb</w:t>
+        <w:t>sgsdgd</w:t>
       </w:r>
     </w:p>
     <w:p>
@@ -909,7 +866,7 @@
           <w:szCs w:val="24"/>
           <w:lang w:val="en-US"/>
         </w:rPr>
-        <w:t>ljkachskhcccccccccccccccccccccccc sssssssssssssssssssssssssss cbasnbca dshhhhhhhhhhhhhhhhhhhhhhhhhhhhhhhhhhhhhhhhhh caaaaaaaaaaaaaaas cccccccccccccccccccccccccccccccc sacbbbbbljkachskhcccccccccccccccccccccccc sssssssssssssssssssssssssss cbasnbca dshhhhhhhhhhhhhhhhhhhhhhhhhhhhhhhhhhhhhhhhhh caaaaaaaaaaaaaaas cccccccccccccccccccccccccccccccc sacbbbbbljkachskhcccccccccccccccccccccccc sssssssssssssssssssssssssss cbasnbca dshhhhhhhhhhhhhhhhhhhhhhhhhhhhhhhhhhhhhhhhhh caaaaaaaaaaaaaaas cccccccccccccccccccccccccccccccc sacbbbbb</w:t>
+        <w:t>sd</w:t>
       </w:r>
     </w:p>
     <w:p>
@@ -994,19 +951,7 @@
           <w:szCs w:val="24"/>
           <w:lang w:val="en-US"/>
         </w:rPr>
-        <w:t xml:space="preserve">ljkachskhcccccccccccccccccccccccc sssssssssssssssssssssssssss cbasnbca dshhhhhhhhhhhhhhhhhhhhhhhhhhhhhhhhhhhhhhhhhh caaaaaaaaaaaaaaas cccccccccccccccccccccccccccccccc sacbbbbbljkachskhcccccccccccccccccccccccc sssssssssssssssssssssssssss cbasnbca dshhhhhhhhhhhhhhhhhhhhhhhhhhhhhhhhhhhhhhhhhh caaaaaaaaaaaaaaas cccccccccccccccccccccccccccccccc sacbbbbbljkachskhcccccccccccccccccccccccc sssssssssssssssssssssssssss cbasnbca dshhhhhhhhhhhhhhhhhhhhhhhhhhhhhhhhhhhhhhhhhh caaaaaaaaaaaaaaas cccccccccccccccccccccccccccccccc sacbbbbbljkachskhcccccccccccccccccccccccc sssssssssssssssssssssssssss cbasnbca </w:t>
-      </w:r>
-      <w:r>
-        <w:rPr>
-          <w:rFonts w:ascii="Arial" w:hAnsi="Arial" w:cs="Arial"/>
-          <w:b/>
-          <w:bCs/>
-          <w:sz w:val="24"/>
-          <w:szCs w:val="24"/>
-          <w:lang w:val="en-US"/>
-        </w:rPr>
-        <w:lastRenderedPageBreak/>
-        <w:t>dshhhhhhhhhhhhhhhhhhhhhhhhhhhhhhhhhhhhhhhhhh caaaaaaaaaaaaaaas cccccccccccccccccccccccccccccccc sacbbbbb</w:t>
+        <w:t>sdbdfb</w:t>
       </w:r>
     </w:p>
     <w:p>
@@ -1076,27 +1021,29 @@
         <w:contextualSpacing/>
         <w:rPr>
           <w:rFonts w:ascii="Arial" w:hAnsi="Arial" w:cs="Arial"/>
-          <w:b/>
-          <w:bCs/>
-          <w:color w:val="808080" w:themeColor="background1" w:themeShade="80"/>
-          <w:sz w:val="24"/>
-          <w:szCs w:val="24"/>
-          <w:u w:val="single"/>
+          <w:sz w:val="24"/>
+          <w:szCs w:val="24"/>
           <w:lang w:val="en-US"/>
         </w:rPr>
       </w:pPr>
-      <w:bookmarkStart w:id="0" w:name="_GoBack"/>
-      <w:r>
-        <w:rPr>
-          <w:rFonts w:ascii="Arial" w:hAnsi="Arial" w:cs="Arial"/>
-          <w:color w:val="808080" w:themeColor="background1" w:themeShade="80"/>
-          <w:sz w:val="24"/>
-          <w:szCs w:val="24"/>
-          <w:lang w:val="en-US"/>
-        </w:rPr>
-        <w:t>5 / 9 / 2012</w:t>
-      </w:r>
-      <w:bookmarkEnd w:id="0"/>
+      <w:r>
+        <w:rPr>
+          <w:rFonts w:ascii="Arial" w:hAnsi="Arial" w:cs="Arial"/>
+          <w:sz w:val="24"/>
+          <w:szCs w:val="24"/>
+          <w:lang w:val="en-US"/>
+        </w:rPr>
+        <w:tab/>
+      </w:r>
+      <w:r>
+        <w:rPr>
+          <w:rFonts w:ascii="Arial" w:hAnsi="Arial" w:cs="Arial"/>
+          <w:sz w:val="24"/>
+          <w:szCs w:val="24"/>
+          <w:lang w:val="en-US"/>
+        </w:rPr>
+        <w:tab/>
+      </w:r>
     </w:p>
     <w:p>
       <w:pPr>
@@ -1113,6 +1060,40 @@
           <w:lang w:val="en-US"/>
         </w:rPr>
       </w:pPr>
+    </w:p>
+    <w:p>
+      <w:pPr>
+        <w:tabs>
+          <w:tab w:val="left" w:pos="1710"/>
+          <w:tab w:val="left" w:pos="6120"/>
+          <w:tab w:val="left" w:pos="7020"/>
+        </w:tabs>
+        <w:contextualSpacing/>
+        <w:rPr>
+          <w:rFonts w:ascii="Arial" w:hAnsi="Arial" w:cs="Arial"/>
+          <w:sz w:val="24"/>
+          <w:szCs w:val="24"/>
+          <w:lang w:val="en-US"/>
+        </w:rPr>
+      </w:pPr>
+      <w:r>
+        <w:rPr>
+          <w:rFonts w:ascii="Arial" w:hAnsi="Arial" w:cs="Arial"/>
+          <w:sz w:val="24"/>
+          <w:szCs w:val="24"/>
+          <w:lang w:val="en-US"/>
+        </w:rPr>
+        <w:t xml:space="preserve">Requested date: </w:t>
+      </w:r>
+      <w:r>
+        <w:rPr>
+          <w:rFonts w:ascii="Arial" w:hAnsi="Arial" w:cs="Arial"/>
+          <w:sz w:val="24"/>
+          <w:szCs w:val="24"/>
+          <w:lang w:val="en-US"/>
+        </w:rPr>
+        <w:t>6 / 9 / 2012</w:t>
+      </w:r>
       <w:r>
         <w:rPr>
           <w:rFonts w:ascii="Arial" w:hAnsi="Arial" w:cs="Arial"/>
@@ -1130,6 +1111,24 @@
           <w:lang w:val="en-US"/>
         </w:rPr>
         <w:tab/>
+      </w:r>
+      <w:r>
+        <w:rPr>
+          <w:rFonts w:ascii="Arial" w:hAnsi="Arial" w:cs="Arial"/>
+          <w:sz w:val="24"/>
+          <w:szCs w:val="24"/>
+          <w:lang w:val="en-US"/>
+        </w:rPr>
+        <w:t xml:space="preserve">Tested date: </w:t>
+      </w:r>
+      <w:r>
+        <w:rPr>
+          <w:rFonts w:ascii="Arial" w:hAnsi="Arial" w:cs="Arial"/>
+          <w:sz w:val="24"/>
+          <w:szCs w:val="24"/>
+          <w:lang w:val="en-US"/>
+        </w:rPr>
+        <w:t>17 / 9 / 2012</w:t>
       </w:r>
     </w:p>
     <w:p>
@@ -1156,49 +1155,46 @@
           <w:tab w:val="left" w:pos="7830"/>
         </w:tabs>
         <w:contextualSpacing/>
-        <w:rPr>
-          <w:rFonts w:ascii="Arial" w:hAnsi="Arial" w:cs="Arial"/>
-          <w:sz w:val="24"/>
-          <w:szCs w:val="24"/>
+        <w:jc w:val="center"/>
+        <w:rPr>
+          <w:rFonts w:ascii="Arial" w:hAnsi="Arial" w:cs="Arial"/>
+          <w:color w:val="808080" w:themeColor="background1" w:themeShade="80"/>
+          <w:sz w:val="16"/>
+          <w:szCs w:val="16"/>
           <w:lang w:val="en-US"/>
         </w:rPr>
       </w:pPr>
       <w:r>
         <w:rPr>
           <w:rFonts w:ascii="Arial" w:hAnsi="Arial" w:cs="Arial"/>
-          <w:sz w:val="24"/>
-          <w:szCs w:val="24"/>
-          <w:lang w:val="en-US"/>
-        </w:rPr>
-        <w:t xml:space="preserve">Requested date: </w:t>
-      </w:r>
-      <w:r>
-        <w:rPr>
-          <w:rFonts w:ascii="Arial" w:hAnsi="Arial" w:cs="Arial"/>
-          <w:sz w:val="24"/>
-          <w:szCs w:val="24"/>
-          <w:lang w:val="en-US"/>
-        </w:rPr>
-        <w:t>8 / 8 / 2012</w:t>
-      </w:r>
-      <w:r>
-        <w:rPr>
-          <w:rFonts w:ascii="Arial" w:hAnsi="Arial" w:cs="Arial"/>
-          <w:sz w:val="24"/>
-          <w:szCs w:val="24"/>
-          <w:lang w:val="en-US"/>
-        </w:rPr>
-        <w:tab/>
-        <w:t xml:space="preserve">Tested date: </w:t>
-      </w:r>
-      <w:r>
-        <w:rPr>
-          <w:rFonts w:ascii="Arial" w:hAnsi="Arial" w:cs="Arial"/>
-          <w:sz w:val="24"/>
-          <w:szCs w:val="24"/>
-          <w:lang w:val="en-US"/>
-        </w:rPr>
-        <w:t>29 / 8 / 2012</w:t>
+          <w:color w:val="808080" w:themeColor="background1" w:themeShade="80"/>
+          <w:sz w:val="16"/>
+          <w:szCs w:val="16"/>
+          <w:lang w:val="en-US"/>
+        </w:rPr>
+        <w:t xml:space="preserve">Issued by the Histipathology Unit of Base Hospital, Homagama on </w:t>
+      </w:r>
+      <w:bookmarkStart w:id="0" w:name="_GoBack"/>
+      <w:r>
+        <w:rPr>
+          <w:rFonts w:ascii="Arial" w:hAnsi="Arial" w:cs="Arial"/>
+          <w:color w:val="808080" w:themeColor="background1" w:themeShade="80"/>
+          <w:sz w:val="16"/>
+          <w:szCs w:val="16"/>
+          <w:lang w:val="en-US"/>
+        </w:rPr>
+        <w:t>20 / 9 / 2012</w:t>
+      </w:r>
+      <w:bookmarkEnd w:id="0"/>
+      <w:r>
+        <w:rPr>
+          <w:rFonts w:ascii="Arial" w:hAnsi="Arial" w:cs="Arial"/>
+          <w:color w:val="808080" w:themeColor="background1" w:themeShade="80"/>
+          <w:sz w:val="16"/>
+          <w:szCs w:val="16"/>
+          <w:lang w:val="en-US"/>
+        </w:rPr>
+        <w:t>.</w:t>
       </w:r>
     </w:p>
     <w:sectPr>

</xml_diff>